<commit_message>
updated assignment due dates
</commit_message>
<xml_diff>
--- a/calendars/Sum2_21-Stat216_Calendar-Online.docx
+++ b/calendars/Sum2_21-Stat216_Calendar-Online.docx
@@ -3219,24 +3219,6 @@
                 <w:szCs w:val="24"/>
               </w:rPr>
             </w:pPr>
-            <w:r>
-              <w:rPr>
-                <w:rFonts w:ascii="Times New Roman" w:hAnsi="Times New Roman" w:cs="Times New Roman"/>
-                <w:color w:val="FF0000"/>
-                <w:sz w:val="24"/>
-                <w:szCs w:val="24"/>
-              </w:rPr>
-              <w:t xml:space="preserve">GS: Assign. </w:t>
-            </w:r>
-            <w:r>
-              <w:rPr>
-                <w:rFonts w:ascii="Times New Roman" w:hAnsi="Times New Roman" w:cs="Times New Roman"/>
-                <w:color w:val="FF0000"/>
-                <w:sz w:val="24"/>
-                <w:szCs w:val="24"/>
-              </w:rPr>
-              <w:t>4</w:t>
-            </w:r>
           </w:p>
         </w:tc>
       </w:tr>
@@ -3499,6 +3481,35 @@
           <w:tcPr>
             <w:tcW w:w="3960" w:type="dxa"/>
           </w:tcPr>
+          <w:p>
+            <w:pPr>
+              <w:rPr>
+                <w:rFonts w:ascii="Times New Roman" w:hAnsi="Times New Roman" w:cs="Times New Roman"/>
+                <w:bCs/>
+                <w:color w:val="00B050"/>
+                <w:sz w:val="24"/>
+                <w:szCs w:val="24"/>
+              </w:rPr>
+            </w:pPr>
+            <w:r>
+              <w:rPr>
+                <w:rFonts w:ascii="Times New Roman" w:hAnsi="Times New Roman" w:cs="Times New Roman"/>
+                <w:color w:val="FF0000"/>
+                <w:sz w:val="24"/>
+                <w:szCs w:val="24"/>
+              </w:rPr>
+              <w:t xml:space="preserve">GS: Assign. </w:t>
+            </w:r>
+            <w:r>
+              <w:rPr>
+                <w:rFonts w:ascii="Times New Roman" w:hAnsi="Times New Roman" w:cs="Times New Roman"/>
+                <w:color w:val="FF0000"/>
+                <w:sz w:val="24"/>
+                <w:szCs w:val="24"/>
+              </w:rPr>
+              <w:t>4</w:t>
+            </w:r>
+          </w:p>
           <w:p>
             <w:pPr>
               <w:rPr>

</xml_diff>